<commit_message>
updated questions doc with tentative answers
</commit_message>
<xml_diff>
--- a/docs/questions.docx
+++ b/docs/questions.docx
@@ -56,6 +56,225 @@
         <w:pStyle w:val="NormalWeb"/>
         <w:shd w:val="clear" w:color="auto" w:fill="FFFFFF"/>
         <w:spacing w:before="0" w:beforeAutospacing="0" w:after="0" w:afterAutospacing="0"/>
+        <w:textAlignment w:val="baseline"/>
+        <w:rPr>
+          <w:rFonts w:ascii="inherit" w:hAnsi="inherit" w:cs="Calibri"/>
+          <w:color w:val="000000"/>
+          <w:bdr w:val="none" w:sz="0" w:space="0" w:color="auto" w:frame="1"/>
+        </w:rPr>
+      </w:pPr>
+    </w:p>
+    <w:p>
+      <w:pPr>
+        <w:pStyle w:val="NormalWeb"/>
+        <w:shd w:val="clear" w:color="auto" w:fill="FFFFFF"/>
+        <w:spacing w:before="0" w:beforeAutospacing="0" w:after="0" w:afterAutospacing="0"/>
+        <w:textAlignment w:val="baseline"/>
+        <w:rPr>
+          <w:rFonts w:ascii="inherit" w:hAnsi="inherit" w:cs="Calibri"/>
+          <w:color w:val="000000"/>
+          <w:bdr w:val="none" w:sz="0" w:space="0" w:color="auto" w:frame="1"/>
+        </w:rPr>
+      </w:pPr>
+      <w:r>
+        <w:rPr>
+          <w:rFonts w:ascii="inherit" w:hAnsi="inherit" w:cs="Calibri"/>
+          <w:color w:val="000000"/>
+          <w:bdr w:val="none" w:sz="0" w:space="0" w:color="auto" w:frame="1"/>
+        </w:rPr>
+        <w:tab/>
+        <w:t>AZ</w:t>
+      </w:r>
+    </w:p>
+    <w:p>
+      <w:pPr>
+        <w:pStyle w:val="NormalWeb"/>
+        <w:shd w:val="clear" w:color="auto" w:fill="FFFFFF"/>
+        <w:spacing w:before="0" w:beforeAutospacing="0" w:after="0" w:afterAutospacing="0"/>
+        <w:textAlignment w:val="baseline"/>
+        <w:rPr>
+          <w:rFonts w:ascii="inherit" w:hAnsi="inherit" w:cs="Calibri"/>
+          <w:color w:val="000000"/>
+          <w:bdr w:val="none" w:sz="0" w:space="0" w:color="auto" w:frame="1"/>
+        </w:rPr>
+      </w:pPr>
+      <w:r>
+        <w:rPr>
+          <w:rFonts w:ascii="inherit" w:hAnsi="inherit" w:cs="Calibri"/>
+          <w:color w:val="000000"/>
+          <w:bdr w:val="none" w:sz="0" w:space="0" w:color="auto" w:frame="1"/>
+        </w:rPr>
+        <w:tab/>
+      </w:r>
+      <w:r>
+        <w:rPr>
+          <w:rFonts w:ascii="inherit" w:hAnsi="inherit" w:cs="Calibri"/>
+          <w:color w:val="000000"/>
+          <w:bdr w:val="none" w:sz="0" w:space="0" w:color="auto" w:frame="1"/>
+        </w:rPr>
+        <w:tab/>
+        <w:t xml:space="preserve">2016: </w:t>
+      </w:r>
+      <w:r>
+        <w:rPr>
+          <w:rFonts w:ascii="inherit" w:hAnsi="inherit" w:cs="Calibri"/>
+          <w:color w:val="000000"/>
+          <w:bdr w:val="none" w:sz="0" w:space="0" w:color="auto" w:frame="1"/>
+        </w:rPr>
+        <w:t>327</w:t>
+      </w:r>
+    </w:p>
+    <w:p>
+      <w:pPr>
+        <w:pStyle w:val="NormalWeb"/>
+        <w:shd w:val="clear" w:color="auto" w:fill="FFFFFF"/>
+        <w:spacing w:before="0" w:beforeAutospacing="0" w:after="0" w:afterAutospacing="0"/>
+        <w:textAlignment w:val="baseline"/>
+        <w:rPr>
+          <w:rFonts w:ascii="inherit" w:hAnsi="inherit" w:cs="Calibri"/>
+          <w:color w:val="000000"/>
+          <w:bdr w:val="none" w:sz="0" w:space="0" w:color="auto" w:frame="1"/>
+        </w:rPr>
+      </w:pPr>
+      <w:r>
+        <w:rPr>
+          <w:rFonts w:ascii="inherit" w:hAnsi="inherit" w:cs="Calibri"/>
+          <w:color w:val="000000"/>
+          <w:bdr w:val="none" w:sz="0" w:space="0" w:color="auto" w:frame="1"/>
+        </w:rPr>
+        <w:tab/>
+      </w:r>
+      <w:r>
+        <w:rPr>
+          <w:rFonts w:ascii="inherit" w:hAnsi="inherit" w:cs="Calibri"/>
+          <w:color w:val="000000"/>
+          <w:bdr w:val="none" w:sz="0" w:space="0" w:color="auto" w:frame="1"/>
+        </w:rPr>
+        <w:tab/>
+        <w:t>2020:</w:t>
+      </w:r>
+      <w:r>
+        <w:rPr>
+          <w:rFonts w:ascii="inherit" w:hAnsi="inherit" w:cs="Calibri"/>
+          <w:color w:val="000000"/>
+          <w:bdr w:val="none" w:sz="0" w:space="0" w:color="auto" w:frame="1"/>
+        </w:rPr>
+        <w:t xml:space="preserve"> 319</w:t>
+      </w:r>
+    </w:p>
+    <w:p>
+      <w:pPr>
+        <w:pStyle w:val="NormalWeb"/>
+        <w:shd w:val="clear" w:color="auto" w:fill="FFFFFF"/>
+        <w:spacing w:before="0" w:beforeAutospacing="0" w:after="0" w:afterAutospacing="0"/>
+        <w:textAlignment w:val="baseline"/>
+        <w:rPr>
+          <w:rFonts w:ascii="inherit" w:hAnsi="inherit" w:cs="Calibri"/>
+          <w:color w:val="000000"/>
+          <w:bdr w:val="none" w:sz="0" w:space="0" w:color="auto" w:frame="1"/>
+        </w:rPr>
+      </w:pPr>
+    </w:p>
+    <w:p>
+      <w:pPr>
+        <w:pStyle w:val="NormalWeb"/>
+        <w:shd w:val="clear" w:color="auto" w:fill="FFFFFF"/>
+        <w:spacing w:before="0" w:beforeAutospacing="0" w:after="0" w:afterAutospacing="0"/>
+        <w:textAlignment w:val="baseline"/>
+        <w:rPr>
+          <w:rFonts w:ascii="inherit" w:hAnsi="inherit" w:cs="Calibri"/>
+          <w:color w:val="000000"/>
+          <w:bdr w:val="none" w:sz="0" w:space="0" w:color="auto" w:frame="1"/>
+        </w:rPr>
+      </w:pPr>
+      <w:r>
+        <w:rPr>
+          <w:rFonts w:ascii="inherit" w:hAnsi="inherit" w:cs="Calibri"/>
+          <w:color w:val="000000"/>
+          <w:bdr w:val="none" w:sz="0" w:space="0" w:color="auto" w:frame="1"/>
+        </w:rPr>
+        <w:tab/>
+        <w:t>SC</w:t>
+      </w:r>
+    </w:p>
+    <w:p>
+      <w:pPr>
+        <w:pStyle w:val="NormalWeb"/>
+        <w:shd w:val="clear" w:color="auto" w:fill="FFFFFF"/>
+        <w:spacing w:before="0" w:beforeAutospacing="0" w:after="0" w:afterAutospacing="0"/>
+        <w:textAlignment w:val="baseline"/>
+        <w:rPr>
+          <w:rFonts w:ascii="inherit" w:hAnsi="inherit" w:cs="Calibri"/>
+          <w:color w:val="000000"/>
+          <w:bdr w:val="none" w:sz="0" w:space="0" w:color="auto" w:frame="1"/>
+        </w:rPr>
+      </w:pPr>
+      <w:r>
+        <w:rPr>
+          <w:rFonts w:ascii="inherit" w:hAnsi="inherit" w:cs="Calibri"/>
+          <w:color w:val="000000"/>
+          <w:bdr w:val="none" w:sz="0" w:space="0" w:color="auto" w:frame="1"/>
+        </w:rPr>
+        <w:tab/>
+      </w:r>
+      <w:r>
+        <w:rPr>
+          <w:rFonts w:ascii="inherit" w:hAnsi="inherit" w:cs="Calibri"/>
+          <w:color w:val="000000"/>
+          <w:bdr w:val="none" w:sz="0" w:space="0" w:color="auto" w:frame="1"/>
+        </w:rPr>
+        <w:tab/>
+        <w:t>2016: 2194</w:t>
+      </w:r>
+    </w:p>
+    <w:p>
+      <w:pPr>
+        <w:pStyle w:val="NormalWeb"/>
+        <w:shd w:val="clear" w:color="auto" w:fill="FFFFFF"/>
+        <w:spacing w:before="0" w:beforeAutospacing="0" w:after="0" w:afterAutospacing="0"/>
+        <w:textAlignment w:val="baseline"/>
+        <w:rPr>
+          <w:rFonts w:ascii="inherit" w:hAnsi="inherit" w:cs="Calibri"/>
+          <w:color w:val="000000"/>
+          <w:bdr w:val="none" w:sz="0" w:space="0" w:color="auto" w:frame="1"/>
+        </w:rPr>
+      </w:pPr>
+      <w:r>
+        <w:rPr>
+          <w:rFonts w:ascii="inherit" w:hAnsi="inherit" w:cs="Calibri"/>
+          <w:color w:val="000000"/>
+          <w:bdr w:val="none" w:sz="0" w:space="0" w:color="auto" w:frame="1"/>
+        </w:rPr>
+        <w:tab/>
+      </w:r>
+      <w:r>
+        <w:rPr>
+          <w:rFonts w:ascii="inherit" w:hAnsi="inherit" w:cs="Calibri"/>
+          <w:color w:val="000000"/>
+          <w:bdr w:val="none" w:sz="0" w:space="0" w:color="auto" w:frame="1"/>
+        </w:rPr>
+        <w:tab/>
+        <w:t>2020: 1968</w:t>
+      </w:r>
+    </w:p>
+    <w:p>
+      <w:pPr>
+        <w:pStyle w:val="NormalWeb"/>
+        <w:shd w:val="clear" w:color="auto" w:fill="FFFFFF"/>
+        <w:spacing w:before="0" w:beforeAutospacing="0" w:after="0" w:afterAutospacing="0"/>
+        <w:textAlignment w:val="baseline"/>
+        <w:rPr>
+          <w:rFonts w:ascii="inherit" w:hAnsi="inherit" w:cs="Calibri"/>
+          <w:color w:val="000000"/>
+          <w:bdr w:val="none" w:sz="0" w:space="0" w:color="auto" w:frame="1"/>
+        </w:rPr>
+      </w:pPr>
+    </w:p>
+    <w:p>
+      <w:pPr>
+        <w:pStyle w:val="NormalWeb"/>
+        <w:shd w:val="clear" w:color="auto" w:fill="FFFFFF"/>
+        <w:spacing w:before="0" w:beforeAutospacing="0" w:after="0" w:afterAutospacing="0"/>
         <w:ind w:left="720"/>
         <w:textAlignment w:val="baseline"/>
         <w:rPr>
@@ -64,6 +283,40 @@
           <w:bdr w:val="none" w:sz="0" w:space="0" w:color="auto" w:frame="1"/>
         </w:rPr>
       </w:pPr>
+      <w:r>
+        <w:rPr>
+          <w:rFonts w:ascii="inherit" w:hAnsi="inherit" w:cs="Calibri"/>
+          <w:color w:val="000000"/>
+          <w:bdr w:val="none" w:sz="0" w:space="0" w:color="auto" w:frame="1"/>
+        </w:rPr>
+        <w:t xml:space="preserve">b) </w:t>
+      </w:r>
+      <w:r>
+        <w:rPr>
+          <w:rFonts w:ascii="inherit" w:hAnsi="inherit" w:cs="Calibri"/>
+          <w:color w:val="000000"/>
+          <w:bdr w:val="none" w:sz="0" w:space="0" w:color="auto" w:frame="1"/>
+        </w:rPr>
+        <w:t xml:space="preserve">Which </w:t>
+      </w:r>
+      <w:proofErr w:type="spellStart"/>
+      <w:r>
+        <w:rPr>
+          <w:rFonts w:ascii="inherit" w:hAnsi="inherit" w:cs="Calibri"/>
+          <w:color w:val="000000"/>
+          <w:bdr w:val="none" w:sz="0" w:space="0" w:color="auto" w:frame="1"/>
+        </w:rPr>
+        <w:t>zipcodes</w:t>
+      </w:r>
+      <w:proofErr w:type="spellEnd"/>
+      <w:r>
+        <w:rPr>
+          <w:rFonts w:ascii="inherit" w:hAnsi="inherit" w:cs="Calibri"/>
+          <w:color w:val="000000"/>
+          <w:bdr w:val="none" w:sz="0" w:space="0" w:color="auto" w:frame="1"/>
+        </w:rPr>
+        <w:t xml:space="preserve"> saw an increase, decrease or constant number of polling places?</w:t>
+      </w:r>
     </w:p>
     <w:p>
       <w:pPr>
@@ -78,46 +331,6 @@
           <w:bdr w:val="none" w:sz="0" w:space="0" w:color="auto" w:frame="1"/>
         </w:rPr>
       </w:pPr>
-      <w:r>
-        <w:rPr>
-          <w:rFonts w:ascii="inherit" w:hAnsi="inherit" w:cs="Calibri"/>
-          <w:color w:val="000000"/>
-          <w:bdr w:val="none" w:sz="0" w:space="0" w:color="auto" w:frame="1"/>
-        </w:rPr>
-        <w:t xml:space="preserve">b) </w:t>
-      </w:r>
-      <w:r>
-        <w:rPr>
-          <w:rFonts w:ascii="inherit" w:hAnsi="inherit" w:cs="Calibri"/>
-          <w:color w:val="000000"/>
-          <w:bdr w:val="none" w:sz="0" w:space="0" w:color="auto" w:frame="1"/>
-        </w:rPr>
-        <w:t xml:space="preserve">Which </w:t>
-      </w:r>
-      <w:r>
-        <w:rPr>
-          <w:rFonts w:ascii="inherit" w:hAnsi="inherit" w:cs="Calibri"/>
-          <w:color w:val="000000"/>
-          <w:bdr w:val="none" w:sz="0" w:space="0" w:color="auto" w:frame="1"/>
-        </w:rPr>
-        <w:t>counti</w:t>
-      </w:r>
-      <w:r>
-        <w:rPr>
-          <w:rFonts w:ascii="inherit" w:hAnsi="inherit" w:cs="Calibri"/>
-          <w:color w:val="000000"/>
-          <w:bdr w:val="none" w:sz="0" w:space="0" w:color="auto" w:frame="1"/>
-        </w:rPr>
-        <w:t>es</w:t>
-      </w:r>
-      <w:r>
-        <w:rPr>
-          <w:rFonts w:ascii="inherit" w:hAnsi="inherit" w:cs="Calibri"/>
-          <w:color w:val="000000"/>
-          <w:bdr w:val="none" w:sz="0" w:space="0" w:color="auto" w:frame="1"/>
-        </w:rPr>
-        <w:t xml:space="preserve"> saw an increase, decrease or constant number of polling places?</w:t>
-      </w:r>
     </w:p>
     <w:p>
       <w:pPr>
@@ -132,6 +345,235 @@
           <w:bdr w:val="none" w:sz="0" w:space="0" w:color="auto" w:frame="1"/>
         </w:rPr>
       </w:pPr>
+      <w:r>
+        <w:rPr>
+          <w:rFonts w:ascii="inherit" w:hAnsi="inherit" w:cs="Calibri"/>
+          <w:color w:val="000000"/>
+          <w:bdr w:val="none" w:sz="0" w:space="0" w:color="auto" w:frame="1"/>
+        </w:rPr>
+        <w:t>AZ</w:t>
+      </w:r>
+    </w:p>
+    <w:p>
+      <w:pPr>
+        <w:pStyle w:val="NormalWeb"/>
+        <w:numPr>
+          <w:ilvl w:val="0"/>
+          <w:numId w:val="3"/>
+        </w:numPr>
+        <w:shd w:val="clear" w:color="auto" w:fill="FFFFFF"/>
+        <w:spacing w:before="0" w:beforeAutospacing="0" w:after="0" w:afterAutospacing="0"/>
+        <w:textAlignment w:val="baseline"/>
+        <w:rPr>
+          <w:rFonts w:ascii="inherit" w:hAnsi="inherit" w:cs="Calibri"/>
+          <w:color w:val="000000"/>
+          <w:bdr w:val="none" w:sz="0" w:space="0" w:color="auto" w:frame="1"/>
+        </w:rPr>
+      </w:pPr>
+      <w:r>
+        <w:rPr>
+          <w:rFonts w:ascii="inherit" w:hAnsi="inherit" w:cs="Calibri"/>
+          <w:color w:val="000000"/>
+          <w:bdr w:val="none" w:sz="0" w:space="0" w:color="auto" w:frame="1"/>
+        </w:rPr>
+        <w:t>122</w:t>
+      </w:r>
+      <w:r>
+        <w:rPr>
+          <w:rFonts w:ascii="inherit" w:hAnsi="inherit" w:cs="Calibri"/>
+          <w:color w:val="000000"/>
+          <w:bdr w:val="none" w:sz="0" w:space="0" w:color="auto" w:frame="1"/>
+        </w:rPr>
+        <w:t xml:space="preserve"> zip codes (</w:t>
+      </w:r>
+      <w:r>
+        <w:rPr>
+          <w:rFonts w:ascii="inherit" w:hAnsi="inherit" w:cs="Calibri"/>
+          <w:color w:val="000000"/>
+          <w:bdr w:val="none" w:sz="0" w:space="0" w:color="auto" w:frame="1"/>
+        </w:rPr>
+        <w:t>37</w:t>
+      </w:r>
+      <w:r>
+        <w:rPr>
+          <w:rFonts w:ascii="inherit" w:hAnsi="inherit" w:cs="Calibri"/>
+          <w:color w:val="000000"/>
+          <w:bdr w:val="none" w:sz="0" w:space="0" w:color="auto" w:frame="1"/>
+        </w:rPr>
+        <w:t>%) maintained the same number of places</w:t>
+      </w:r>
+    </w:p>
+    <w:p>
+      <w:pPr>
+        <w:pStyle w:val="NormalWeb"/>
+        <w:numPr>
+          <w:ilvl w:val="0"/>
+          <w:numId w:val="3"/>
+        </w:numPr>
+        <w:shd w:val="clear" w:color="auto" w:fill="FFFFFF"/>
+        <w:spacing w:before="0" w:beforeAutospacing="0" w:after="0" w:afterAutospacing="0"/>
+        <w:textAlignment w:val="baseline"/>
+        <w:rPr>
+          <w:rFonts w:ascii="inherit" w:hAnsi="inherit" w:cs="Calibri"/>
+          <w:color w:val="000000"/>
+          <w:bdr w:val="none" w:sz="0" w:space="0" w:color="auto" w:frame="1"/>
+        </w:rPr>
+      </w:pPr>
+      <w:r>
+        <w:rPr>
+          <w:rFonts w:ascii="inherit" w:hAnsi="inherit" w:cs="Calibri"/>
+          <w:color w:val="000000"/>
+          <w:bdr w:val="none" w:sz="0" w:space="0" w:color="auto" w:frame="1"/>
+        </w:rPr>
+        <w:t>130</w:t>
+      </w:r>
+      <w:r>
+        <w:rPr>
+          <w:rFonts w:ascii="inherit" w:hAnsi="inherit" w:cs="Calibri"/>
+          <w:color w:val="000000"/>
+          <w:bdr w:val="none" w:sz="0" w:space="0" w:color="auto" w:frame="1"/>
+        </w:rPr>
+        <w:t xml:space="preserve"> zip codes (</w:t>
+      </w:r>
+      <w:r>
+        <w:rPr>
+          <w:rFonts w:ascii="inherit" w:hAnsi="inherit" w:cs="Calibri"/>
+          <w:color w:val="000000"/>
+          <w:bdr w:val="none" w:sz="0" w:space="0" w:color="auto" w:frame="1"/>
+        </w:rPr>
+        <w:t>40</w:t>
+      </w:r>
+      <w:r>
+        <w:rPr>
+          <w:rFonts w:ascii="inherit" w:hAnsi="inherit" w:cs="Calibri"/>
+          <w:color w:val="000000"/>
+          <w:bdr w:val="none" w:sz="0" w:space="0" w:color="auto" w:frame="1"/>
+        </w:rPr>
+        <w:t xml:space="preserve">%) gained places in 2020 including </w:t>
+      </w:r>
+      <w:r>
+        <w:rPr>
+          <w:rFonts w:ascii="inherit" w:hAnsi="inherit" w:cs="Calibri"/>
+          <w:color w:val="000000"/>
+          <w:bdr w:val="none" w:sz="0" w:space="0" w:color="auto" w:frame="1"/>
+        </w:rPr>
+        <w:t>many</w:t>
+      </w:r>
+      <w:r>
+        <w:rPr>
+          <w:rFonts w:ascii="inherit" w:hAnsi="inherit" w:cs="Calibri"/>
+          <w:color w:val="000000"/>
+          <w:bdr w:val="none" w:sz="0" w:space="0" w:color="auto" w:frame="1"/>
+        </w:rPr>
+        <w:t xml:space="preserve"> zip codes </w:t>
+      </w:r>
+      <w:proofErr w:type="gramStart"/>
+      <w:r>
+        <w:rPr>
+          <w:rFonts w:ascii="inherit" w:hAnsi="inherit" w:cs="Calibri"/>
+          <w:color w:val="000000"/>
+          <w:bdr w:val="none" w:sz="0" w:space="0" w:color="auto" w:frame="1"/>
+        </w:rPr>
+        <w:t>not present</w:t>
+      </w:r>
+      <w:proofErr w:type="gramEnd"/>
+      <w:r>
+        <w:rPr>
+          <w:rFonts w:ascii="inherit" w:hAnsi="inherit" w:cs="Calibri"/>
+          <w:color w:val="000000"/>
+          <w:bdr w:val="none" w:sz="0" w:space="0" w:color="auto" w:frame="1"/>
+        </w:rPr>
+        <w:t xml:space="preserve"> in the 2016 polling locations at all </w:t>
+      </w:r>
+    </w:p>
+    <w:p>
+      <w:pPr>
+        <w:pStyle w:val="NormalWeb"/>
+        <w:numPr>
+          <w:ilvl w:val="0"/>
+          <w:numId w:val="3"/>
+        </w:numPr>
+        <w:shd w:val="clear" w:color="auto" w:fill="FFFFFF"/>
+        <w:spacing w:before="0" w:beforeAutospacing="0" w:after="0" w:afterAutospacing="0"/>
+        <w:textAlignment w:val="baseline"/>
+        <w:rPr>
+          <w:rFonts w:ascii="inherit" w:hAnsi="inherit" w:cs="Calibri"/>
+          <w:color w:val="000000"/>
+          <w:bdr w:val="none" w:sz="0" w:space="0" w:color="auto" w:frame="1"/>
+        </w:rPr>
+      </w:pPr>
+      <w:r>
+        <w:rPr>
+          <w:rFonts w:ascii="inherit" w:hAnsi="inherit" w:cs="Calibri"/>
+          <w:color w:val="000000"/>
+          <w:bdr w:val="none" w:sz="0" w:space="0" w:color="auto" w:frame="1"/>
+        </w:rPr>
+        <w:t xml:space="preserve">39 </w:t>
+      </w:r>
+      <w:r>
+        <w:rPr>
+          <w:rFonts w:ascii="inherit" w:hAnsi="inherit" w:cs="Calibri"/>
+          <w:color w:val="000000"/>
+          <w:bdr w:val="none" w:sz="0" w:space="0" w:color="auto" w:frame="1"/>
+        </w:rPr>
+        <w:t>(</w:t>
+      </w:r>
+      <w:r>
+        <w:rPr>
+          <w:rFonts w:ascii="inherit" w:hAnsi="inherit" w:cs="Calibri"/>
+          <w:color w:val="000000"/>
+          <w:bdr w:val="none" w:sz="0" w:space="0" w:color="auto" w:frame="1"/>
+        </w:rPr>
+        <w:t>12</w:t>
+      </w:r>
+      <w:r>
+        <w:rPr>
+          <w:rFonts w:ascii="inherit" w:hAnsi="inherit" w:cs="Calibri"/>
+          <w:color w:val="000000"/>
+          <w:bdr w:val="none" w:sz="0" w:space="0" w:color="auto" w:frame="1"/>
+        </w:rPr>
+        <w:t xml:space="preserve">%) of zip codes lost polling places between 2016 and 2020 with </w:t>
+      </w:r>
+      <w:r>
+        <w:rPr>
+          <w:rFonts w:ascii="inherit" w:hAnsi="inherit" w:cs="Calibri"/>
+          <w:color w:val="000000"/>
+          <w:bdr w:val="none" w:sz="0" w:space="0" w:color="auto" w:frame="1"/>
+        </w:rPr>
+        <w:t>most zip codes losing at least 1 polling place and two zip codes losing 5 polling places each (</w:t>
+      </w:r>
+      <w:r>
+        <w:rPr>
+          <w:rFonts w:ascii="inherit" w:hAnsi="inherit" w:cs="Calibri"/>
+          <w:color w:val="000000"/>
+          <w:bdr w:val="none" w:sz="0" w:space="0" w:color="auto" w:frame="1"/>
+        </w:rPr>
+        <w:t>85142</w:t>
+      </w:r>
+      <w:r>
+        <w:rPr>
+          <w:rFonts w:ascii="inherit" w:hAnsi="inherit" w:cs="Calibri"/>
+          <w:color w:val="000000"/>
+          <w:bdr w:val="none" w:sz="0" w:space="0" w:color="auto" w:frame="1"/>
+        </w:rPr>
+        <w:t xml:space="preserve"> and </w:t>
+      </w:r>
+      <w:r>
+        <w:rPr>
+          <w:rFonts w:ascii="inherit" w:hAnsi="inherit" w:cs="Calibri"/>
+          <w:color w:val="000000"/>
+          <w:bdr w:val="none" w:sz="0" w:space="0" w:color="auto" w:frame="1"/>
+        </w:rPr>
+        <w:t>85122</w:t>
+      </w:r>
+      <w:r>
+        <w:rPr>
+          <w:rFonts w:ascii="inherit" w:hAnsi="inherit" w:cs="Calibri"/>
+          <w:color w:val="000000"/>
+          <w:bdr w:val="none" w:sz="0" w:space="0" w:color="auto" w:frame="1"/>
+        </w:rPr>
+        <w:t>)</w:t>
+      </w:r>
     </w:p>
     <w:p>
       <w:pPr>
@@ -146,16 +588,357 @@
           <w:bdr w:val="none" w:sz="0" w:space="0" w:color="auto" w:frame="1"/>
         </w:rPr>
       </w:pPr>
-      <w:hyperlink r:id="rId5" w:history="1">
-        <w:r>
-          <w:rPr>
-            <w:rStyle w:val="Hyperlink"/>
-            <w:rFonts w:ascii="inherit" w:hAnsi="inherit" w:cs="Calibri"/>
-            <w:bdr w:val="none" w:sz="0" w:space="0" w:color="auto" w:frame="1"/>
-          </w:rPr>
-          <w:t>https://vip-specification.readthedocs.io/en/release/built_rst/csv/elements/polling_location.html</w:t>
-        </w:r>
-      </w:hyperlink>
+      <w:r>
+        <w:rPr>
+          <w:rFonts w:ascii="inherit" w:hAnsi="inherit" w:cs="Calibri"/>
+          <w:color w:val="000000"/>
+          <w:bdr w:val="none" w:sz="0" w:space="0" w:color="auto" w:frame="1"/>
+        </w:rPr>
+        <w:t>SC</w:t>
+      </w:r>
+    </w:p>
+    <w:p>
+      <w:pPr>
+        <w:pStyle w:val="NormalWeb"/>
+        <w:shd w:val="clear" w:color="auto" w:fill="FFFFFF"/>
+        <w:spacing w:before="0" w:beforeAutospacing="0" w:after="0" w:afterAutospacing="0"/>
+        <w:ind w:left="720"/>
+        <w:textAlignment w:val="baseline"/>
+        <w:rPr>
+          <w:rFonts w:ascii="inherit" w:hAnsi="inherit" w:cs="Calibri"/>
+          <w:color w:val="000000"/>
+          <w:bdr w:val="none" w:sz="0" w:space="0" w:color="auto" w:frame="1"/>
+        </w:rPr>
+      </w:pPr>
+    </w:p>
+    <w:p>
+      <w:pPr>
+        <w:pStyle w:val="NormalWeb"/>
+        <w:numPr>
+          <w:ilvl w:val="0"/>
+          <w:numId w:val="3"/>
+        </w:numPr>
+        <w:shd w:val="clear" w:color="auto" w:fill="FFFFFF"/>
+        <w:spacing w:before="0" w:beforeAutospacing="0" w:after="0" w:afterAutospacing="0"/>
+        <w:textAlignment w:val="baseline"/>
+        <w:rPr>
+          <w:rFonts w:ascii="inherit" w:hAnsi="inherit" w:cs="Calibri"/>
+          <w:color w:val="000000"/>
+          <w:bdr w:val="none" w:sz="0" w:space="0" w:color="auto" w:frame="1"/>
+        </w:rPr>
+      </w:pPr>
+      <w:r>
+        <w:rPr>
+          <w:rFonts w:ascii="inherit" w:hAnsi="inherit" w:cs="Calibri"/>
+          <w:color w:val="000000"/>
+          <w:bdr w:val="none" w:sz="0" w:space="0" w:color="auto" w:frame="1"/>
+        </w:rPr>
+        <w:t>24</w:t>
+      </w:r>
+      <w:r>
+        <w:rPr>
+          <w:rFonts w:ascii="inherit" w:hAnsi="inherit" w:cs="Calibri"/>
+          <w:color w:val="000000"/>
+          <w:bdr w:val="none" w:sz="0" w:space="0" w:color="auto" w:frame="1"/>
+        </w:rPr>
+        <w:t>3</w:t>
+      </w:r>
+      <w:r>
+        <w:rPr>
+          <w:rFonts w:ascii="inherit" w:hAnsi="inherit" w:cs="Calibri"/>
+          <w:color w:val="000000"/>
+          <w:bdr w:val="none" w:sz="0" w:space="0" w:color="auto" w:frame="1"/>
+        </w:rPr>
+        <w:t xml:space="preserve"> zip</w:t>
+      </w:r>
+      <w:r>
+        <w:rPr>
+          <w:rFonts w:ascii="inherit" w:hAnsi="inherit" w:cs="Calibri"/>
+          <w:color w:val="000000"/>
+          <w:bdr w:val="none" w:sz="0" w:space="0" w:color="auto" w:frame="1"/>
+        </w:rPr>
+        <w:t xml:space="preserve"> </w:t>
+      </w:r>
+      <w:r>
+        <w:rPr>
+          <w:rFonts w:ascii="inherit" w:hAnsi="inherit" w:cs="Calibri"/>
+          <w:color w:val="000000"/>
+          <w:bdr w:val="none" w:sz="0" w:space="0" w:color="auto" w:frame="1"/>
+        </w:rPr>
+        <w:t>codes</w:t>
+      </w:r>
+      <w:r>
+        <w:rPr>
+          <w:rFonts w:ascii="inherit" w:hAnsi="inherit" w:cs="Calibri"/>
+          <w:color w:val="000000"/>
+          <w:bdr w:val="none" w:sz="0" w:space="0" w:color="auto" w:frame="1"/>
+        </w:rPr>
+        <w:t xml:space="preserve"> (64%)</w:t>
+      </w:r>
+      <w:r>
+        <w:rPr>
+          <w:rFonts w:ascii="inherit" w:hAnsi="inherit" w:cs="Calibri"/>
+          <w:color w:val="000000"/>
+          <w:bdr w:val="none" w:sz="0" w:space="0" w:color="auto" w:frame="1"/>
+        </w:rPr>
+        <w:t xml:space="preserve"> </w:t>
+      </w:r>
+      <w:r>
+        <w:rPr>
+          <w:rFonts w:ascii="inherit" w:hAnsi="inherit" w:cs="Calibri"/>
+          <w:color w:val="000000"/>
+          <w:bdr w:val="none" w:sz="0" w:space="0" w:color="auto" w:frame="1"/>
+        </w:rPr>
+        <w:t>maintained the same number of places</w:t>
+      </w:r>
+    </w:p>
+    <w:p>
+      <w:pPr>
+        <w:pStyle w:val="NormalWeb"/>
+        <w:numPr>
+          <w:ilvl w:val="0"/>
+          <w:numId w:val="3"/>
+        </w:numPr>
+        <w:shd w:val="clear" w:color="auto" w:fill="FFFFFF"/>
+        <w:spacing w:before="0" w:beforeAutospacing="0" w:after="0" w:afterAutospacing="0"/>
+        <w:textAlignment w:val="baseline"/>
+        <w:rPr>
+          <w:rFonts w:ascii="inherit" w:hAnsi="inherit" w:cs="Calibri"/>
+          <w:color w:val="000000"/>
+          <w:bdr w:val="none" w:sz="0" w:space="0" w:color="auto" w:frame="1"/>
+        </w:rPr>
+      </w:pPr>
+      <w:r>
+        <w:rPr>
+          <w:rFonts w:ascii="inherit" w:hAnsi="inherit" w:cs="Calibri"/>
+          <w:color w:val="000000"/>
+          <w:bdr w:val="none" w:sz="0" w:space="0" w:color="auto" w:frame="1"/>
+        </w:rPr>
+        <w:t>38</w:t>
+      </w:r>
+      <w:r>
+        <w:rPr>
+          <w:rFonts w:ascii="inherit" w:hAnsi="inherit" w:cs="Calibri"/>
+          <w:color w:val="000000"/>
+          <w:bdr w:val="none" w:sz="0" w:space="0" w:color="auto" w:frame="1"/>
+        </w:rPr>
+        <w:t xml:space="preserve"> zip codes (</w:t>
+      </w:r>
+      <w:r>
+        <w:rPr>
+          <w:rFonts w:ascii="inherit" w:hAnsi="inherit" w:cs="Calibri"/>
+          <w:color w:val="000000"/>
+          <w:bdr w:val="none" w:sz="0" w:space="0" w:color="auto" w:frame="1"/>
+        </w:rPr>
+        <w:t>10</w:t>
+      </w:r>
+      <w:r>
+        <w:rPr>
+          <w:rFonts w:ascii="inherit" w:hAnsi="inherit" w:cs="Calibri"/>
+          <w:color w:val="000000"/>
+          <w:bdr w:val="none" w:sz="0" w:space="0" w:color="auto" w:frame="1"/>
+        </w:rPr>
+        <w:t xml:space="preserve">%) gained places in 2020 including 5 zip codes </w:t>
+      </w:r>
+      <w:proofErr w:type="gramStart"/>
+      <w:r>
+        <w:rPr>
+          <w:rFonts w:ascii="inherit" w:hAnsi="inherit" w:cs="Calibri"/>
+          <w:color w:val="000000"/>
+          <w:bdr w:val="none" w:sz="0" w:space="0" w:color="auto" w:frame="1"/>
+        </w:rPr>
+        <w:t>not present</w:t>
+      </w:r>
+      <w:proofErr w:type="gramEnd"/>
+      <w:r>
+        <w:rPr>
+          <w:rFonts w:ascii="inherit" w:hAnsi="inherit" w:cs="Calibri"/>
+          <w:color w:val="000000"/>
+          <w:bdr w:val="none" w:sz="0" w:space="0" w:color="auto" w:frame="1"/>
+        </w:rPr>
+        <w:t xml:space="preserve"> in the 2016 polling locations at all (</w:t>
+      </w:r>
+      <w:r>
+        <w:rPr>
+          <w:rFonts w:ascii="inherit" w:hAnsi="inherit" w:cs="Calibri"/>
+          <w:color w:val="000000"/>
+          <w:bdr w:val="none" w:sz="0" w:space="0" w:color="auto" w:frame="1"/>
+        </w:rPr>
+        <w:t>29486</w:t>
+      </w:r>
+      <w:r>
+        <w:rPr>
+          <w:rFonts w:ascii="inherit" w:hAnsi="inherit" w:cs="Calibri"/>
+          <w:color w:val="000000"/>
+          <w:bdr w:val="none" w:sz="0" w:space="0" w:color="auto" w:frame="1"/>
+        </w:rPr>
+        <w:t xml:space="preserve"> (+7), </w:t>
+      </w:r>
+      <w:r>
+        <w:rPr>
+          <w:rFonts w:ascii="inherit" w:hAnsi="inherit" w:cs="Calibri"/>
+          <w:color w:val="000000"/>
+          <w:bdr w:val="none" w:sz="0" w:space="0" w:color="auto" w:frame="1"/>
+        </w:rPr>
+        <w:t>29375</w:t>
+      </w:r>
+      <w:r>
+        <w:rPr>
+          <w:rFonts w:ascii="inherit" w:hAnsi="inherit" w:cs="Calibri"/>
+          <w:color w:val="000000"/>
+          <w:bdr w:val="none" w:sz="0" w:space="0" w:color="auto" w:frame="1"/>
+        </w:rPr>
+        <w:t xml:space="preserve">, </w:t>
+      </w:r>
+      <w:r>
+        <w:rPr>
+          <w:rFonts w:ascii="inherit" w:hAnsi="inherit" w:cs="Calibri"/>
+          <w:color w:val="000000"/>
+          <w:bdr w:val="none" w:sz="0" w:space="0" w:color="auto" w:frame="1"/>
+        </w:rPr>
+        <w:t>29545</w:t>
+      </w:r>
+      <w:r>
+        <w:rPr>
+          <w:rFonts w:ascii="inherit" w:hAnsi="inherit" w:cs="Calibri"/>
+          <w:color w:val="000000"/>
+          <w:bdr w:val="none" w:sz="0" w:space="0" w:color="auto" w:frame="1"/>
+        </w:rPr>
+        <w:t>,</w:t>
+      </w:r>
+      <w:r>
+        <w:t xml:space="preserve"> </w:t>
+      </w:r>
+      <w:r>
+        <w:rPr>
+          <w:rFonts w:ascii="inherit" w:hAnsi="inherit" w:cs="Calibri"/>
+          <w:color w:val="000000"/>
+          <w:bdr w:val="none" w:sz="0" w:space="0" w:color="auto" w:frame="1"/>
+        </w:rPr>
+        <w:t>29683</w:t>
+      </w:r>
+      <w:r>
+        <w:rPr>
+          <w:rFonts w:ascii="inherit" w:hAnsi="inherit" w:cs="Calibri"/>
+          <w:color w:val="000000"/>
+          <w:bdr w:val="none" w:sz="0" w:space="0" w:color="auto" w:frame="1"/>
+        </w:rPr>
+        <w:t>,</w:t>
+      </w:r>
+      <w:r>
+        <w:t xml:space="preserve"> </w:t>
+      </w:r>
+      <w:r>
+        <w:rPr>
+          <w:rFonts w:ascii="inherit" w:hAnsi="inherit" w:cs="Calibri"/>
+          <w:color w:val="000000"/>
+          <w:bdr w:val="none" w:sz="0" w:space="0" w:color="auto" w:frame="1"/>
+        </w:rPr>
+        <w:t>29922</w:t>
+      </w:r>
+      <w:r>
+        <w:rPr>
+          <w:rFonts w:ascii="inherit" w:hAnsi="inherit" w:cs="Calibri"/>
+          <w:color w:val="000000"/>
+          <w:bdr w:val="none" w:sz="0" w:space="0" w:color="auto" w:frame="1"/>
+        </w:rPr>
+        <w:t xml:space="preserve"> (all +1)</w:t>
+      </w:r>
+    </w:p>
+    <w:p>
+      <w:pPr>
+        <w:pStyle w:val="NormalWeb"/>
+        <w:numPr>
+          <w:ilvl w:val="0"/>
+          <w:numId w:val="3"/>
+        </w:numPr>
+        <w:shd w:val="clear" w:color="auto" w:fill="FFFFFF"/>
+        <w:spacing w:before="0" w:beforeAutospacing="0" w:after="0" w:afterAutospacing="0"/>
+        <w:textAlignment w:val="baseline"/>
+        <w:rPr>
+          <w:rFonts w:ascii="inherit" w:hAnsi="inherit" w:cs="Calibri"/>
+          <w:color w:val="000000"/>
+          <w:bdr w:val="none" w:sz="0" w:space="0" w:color="auto" w:frame="1"/>
+        </w:rPr>
+      </w:pPr>
+      <w:r>
+        <w:rPr>
+          <w:rFonts w:ascii="inherit" w:hAnsi="inherit" w:cs="Calibri"/>
+          <w:color w:val="000000"/>
+          <w:bdr w:val="none" w:sz="0" w:space="0" w:color="auto" w:frame="1"/>
+        </w:rPr>
+        <w:t>1</w:t>
+      </w:r>
+      <w:r>
+        <w:rPr>
+          <w:rFonts w:ascii="inherit" w:hAnsi="inherit" w:cs="Calibri"/>
+          <w:color w:val="000000"/>
+          <w:bdr w:val="none" w:sz="0" w:space="0" w:color="auto" w:frame="1"/>
+        </w:rPr>
+        <w:t>05</w:t>
+      </w:r>
+      <w:r>
+        <w:rPr>
+          <w:rFonts w:ascii="inherit" w:hAnsi="inherit" w:cs="Calibri"/>
+          <w:color w:val="000000"/>
+          <w:bdr w:val="none" w:sz="0" w:space="0" w:color="auto" w:frame="1"/>
+        </w:rPr>
+        <w:t xml:space="preserve"> (</w:t>
+      </w:r>
+      <w:r>
+        <w:rPr>
+          <w:rFonts w:ascii="inherit" w:hAnsi="inherit" w:cs="Calibri"/>
+          <w:color w:val="000000"/>
+          <w:bdr w:val="none" w:sz="0" w:space="0" w:color="auto" w:frame="1"/>
+        </w:rPr>
+        <w:t>27</w:t>
+      </w:r>
+      <w:r>
+        <w:rPr>
+          <w:rFonts w:ascii="inherit" w:hAnsi="inherit" w:cs="Calibri"/>
+          <w:color w:val="000000"/>
+          <w:bdr w:val="none" w:sz="0" w:space="0" w:color="auto" w:frame="1"/>
+        </w:rPr>
+        <w:t xml:space="preserve">%) of zip codes lost polling places between 2016 and 2020 with </w:t>
+      </w:r>
+      <w:r>
+        <w:rPr>
+          <w:rFonts w:ascii="inherit" w:hAnsi="inherit" w:cs="Calibri"/>
+          <w:color w:val="000000"/>
+          <w:bdr w:val="none" w:sz="0" w:space="0" w:color="auto" w:frame="1"/>
+        </w:rPr>
+        <w:t>most zip codes losing at least 1 polling place and one zip code losing 11 polling places (</w:t>
+      </w:r>
+      <w:r>
+        <w:rPr>
+          <w:rFonts w:ascii="inherit" w:hAnsi="inherit" w:cs="Calibri"/>
+          <w:color w:val="000000"/>
+          <w:bdr w:val="none" w:sz="0" w:space="0" w:color="auto" w:frame="1"/>
+        </w:rPr>
+        <w:t>29687</w:t>
+      </w:r>
+      <w:r>
+        <w:rPr>
+          <w:rFonts w:ascii="inherit" w:hAnsi="inherit" w:cs="Calibri"/>
+          <w:color w:val="000000"/>
+          <w:bdr w:val="none" w:sz="0" w:space="0" w:color="auto" w:frame="1"/>
+        </w:rPr>
+        <w:t>)</w:t>
+      </w:r>
+    </w:p>
+    <w:p>
+      <w:pPr>
+        <w:pStyle w:val="NormalWeb"/>
+        <w:shd w:val="clear" w:color="auto" w:fill="FFFFFF"/>
+        <w:spacing w:before="0" w:beforeAutospacing="0" w:after="0" w:afterAutospacing="0"/>
+        <w:ind w:left="1440"/>
+        <w:textAlignment w:val="baseline"/>
+        <w:rPr>
+          <w:rFonts w:ascii="inherit" w:hAnsi="inherit" w:cs="Calibri"/>
+          <w:color w:val="000000"/>
+          <w:bdr w:val="none" w:sz="0" w:space="0" w:color="auto" w:frame="1"/>
+        </w:rPr>
+      </w:pPr>
     </w:p>
     <w:p>
       <w:pPr>
@@ -239,7 +1022,7 @@
           <w:bdr w:val="none" w:sz="0" w:space="0" w:color="auto" w:frame="1"/>
         </w:rPr>
       </w:pPr>
-      <w:hyperlink r:id="rId6" w:history="1">
+      <w:hyperlink r:id="rId5" w:history="1">
         <w:r>
           <w:rPr>
             <w:rStyle w:val="Hyperlink"/>
@@ -311,15 +1094,7 @@
           <w:color w:val="000000"/>
           <w:bdr w:val="none" w:sz="0" w:space="0" w:color="auto" w:frame="1"/>
         </w:rPr>
-        <w:t xml:space="preserve"> </w:t>
-      </w:r>
-      <w:r>
-        <w:rPr>
-          <w:rFonts w:ascii="inherit" w:hAnsi="inherit" w:cs="Calibri"/>
-          <w:color w:val="000000"/>
-          <w:bdr w:val="none" w:sz="0" w:space="0" w:color="auto" w:frame="1"/>
-        </w:rPr>
-        <w:t>which has seen increased, decreased, or constant numbers of polling places from 2016 to 2020? </w:t>
+        <w:t xml:space="preserve"> which has seen increased, decreased, or constant numbers of polling places from 2016 to 2020? </w:t>
       </w:r>
     </w:p>
     <w:p>
@@ -349,7 +1124,7 @@
           <w:bdr w:val="none" w:sz="0" w:space="0" w:color="auto" w:frame="1"/>
         </w:rPr>
       </w:pPr>
-      <w:hyperlink r:id="rId7" w:history="1">
+      <w:hyperlink r:id="rId6" w:history="1">
         <w:r>
           <w:rPr>
             <w:rStyle w:val="Hyperlink"/>
@@ -397,15 +1172,7 @@
           <w:color w:val="000000"/>
           <w:bdr w:val="none" w:sz="0" w:space="0" w:color="auto" w:frame="1"/>
         </w:rPr>
-        <w:t xml:space="preserve">a ) </w:t>
-      </w:r>
-      <w:r>
-        <w:rPr>
-          <w:rFonts w:ascii="inherit" w:hAnsi="inherit" w:cs="Calibri"/>
-          <w:color w:val="000000"/>
-          <w:bdr w:val="none" w:sz="0" w:space="0" w:color="auto" w:frame="1"/>
-        </w:rPr>
-        <w:t>What was the average distance to a polling place for all people in 2016 as compared to 2020? </w:t>
+        <w:t>a ) What was the average distance to a polling place for all people in 2016 as compared to 2020? </w:t>
       </w:r>
     </w:p>
     <w:p>
@@ -607,15 +1374,7 @@
           <w:color w:val="000000"/>
           <w:bdr w:val="none" w:sz="0" w:space="0" w:color="auto" w:frame="1"/>
         </w:rPr>
-        <w:t xml:space="preserve">a) </w:t>
-      </w:r>
-      <w:r>
-        <w:rPr>
-          <w:rFonts w:ascii="inherit" w:hAnsi="inherit" w:cs="Calibri"/>
-          <w:color w:val="000000"/>
-          <w:bdr w:val="none" w:sz="0" w:space="0" w:color="auto" w:frame="1"/>
-        </w:rPr>
-        <w:t>What was the average distance to a polling place for people in each demographic group in 2016 as compared to 2020? </w:t>
+        <w:t>a) What was the average distance to a polling place for people in each demographic group in 2016 as compared to 2020? </w:t>
       </w:r>
     </w:p>
     <w:p>
@@ -651,15 +1410,7 @@
           <w:color w:val="000000"/>
           <w:bdr w:val="none" w:sz="0" w:space="0" w:color="auto" w:frame="1"/>
         </w:rPr>
-        <w:t xml:space="preserve">b) </w:t>
-      </w:r>
-      <w:r>
-        <w:rPr>
-          <w:rFonts w:ascii="inherit" w:hAnsi="inherit" w:cs="Calibri"/>
-          <w:color w:val="000000"/>
-          <w:bdr w:val="none" w:sz="0" w:space="0" w:color="auto" w:frame="1"/>
-        </w:rPr>
-        <w:t>Which groups saw increases, decreases, or constant average distances?</w:t>
+        <w:t>b) Which groups saw increases, decreases, or constant average distances?</w:t>
       </w:r>
     </w:p>
     <w:p>
@@ -752,15 +1503,7 @@
           <w:color w:val="000000"/>
           <w:bdr w:val="none" w:sz="0" w:space="0" w:color="auto" w:frame="1"/>
         </w:rPr>
-        <w:t xml:space="preserve"> sheet</w:t>
-      </w:r>
-      <w:r>
-        <w:rPr>
-          <w:rFonts w:ascii="inherit" w:hAnsi="inherit" w:cs="Calibri"/>
-          <w:color w:val="000000"/>
-          <w:bdr w:val="none" w:sz="0" w:space="0" w:color="auto" w:frame="1"/>
-        </w:rPr>
-        <w:t xml:space="preserve"> and demographics of a county in the census?</w:t>
+        <w:t xml:space="preserve"> sheet and demographics of a county in the census?</w:t>
       </w:r>
     </w:p>
     <w:p/>
@@ -978,11 +1721,127 @@
       </w:pPr>
     </w:lvl>
   </w:abstractNum>
+  <w:abstractNum w:abstractNumId="2" w15:restartNumberingAfterBreak="0">
+    <w:nsid w:val="4D3D610E"/>
+    <w:multiLevelType w:val="hybridMultilevel"/>
+    <w:tmpl w:val="207C97BE"/>
+    <w:lvl w:ilvl="0" w:tplc="04090001">
+      <w:start w:val="1"/>
+      <w:numFmt w:val="bullet"/>
+      <w:lvlText w:val=""/>
+      <w:lvlJc w:val="left"/>
+      <w:pPr>
+        <w:ind w:left="1440" w:hanging="360"/>
+      </w:pPr>
+      <w:rPr>
+        <w:rFonts w:ascii="Symbol" w:hAnsi="Symbol" w:hint="default"/>
+      </w:rPr>
+    </w:lvl>
+    <w:lvl w:ilvl="1" w:tplc="04090003" w:tentative="1">
+      <w:start w:val="1"/>
+      <w:numFmt w:val="bullet"/>
+      <w:lvlText w:val="o"/>
+      <w:lvlJc w:val="left"/>
+      <w:pPr>
+        <w:ind w:left="2160" w:hanging="360"/>
+      </w:pPr>
+      <w:rPr>
+        <w:rFonts w:ascii="Courier New" w:hAnsi="Courier New" w:cs="Courier New" w:hint="default"/>
+      </w:rPr>
+    </w:lvl>
+    <w:lvl w:ilvl="2" w:tplc="04090005" w:tentative="1">
+      <w:start w:val="1"/>
+      <w:numFmt w:val="bullet"/>
+      <w:lvlText w:val=""/>
+      <w:lvlJc w:val="left"/>
+      <w:pPr>
+        <w:ind w:left="2880" w:hanging="360"/>
+      </w:pPr>
+      <w:rPr>
+        <w:rFonts w:ascii="Wingdings" w:hAnsi="Wingdings" w:hint="default"/>
+      </w:rPr>
+    </w:lvl>
+    <w:lvl w:ilvl="3" w:tplc="04090001" w:tentative="1">
+      <w:start w:val="1"/>
+      <w:numFmt w:val="bullet"/>
+      <w:lvlText w:val=""/>
+      <w:lvlJc w:val="left"/>
+      <w:pPr>
+        <w:ind w:left="3600" w:hanging="360"/>
+      </w:pPr>
+      <w:rPr>
+        <w:rFonts w:ascii="Symbol" w:hAnsi="Symbol" w:hint="default"/>
+      </w:rPr>
+    </w:lvl>
+    <w:lvl w:ilvl="4" w:tplc="04090003" w:tentative="1">
+      <w:start w:val="1"/>
+      <w:numFmt w:val="bullet"/>
+      <w:lvlText w:val="o"/>
+      <w:lvlJc w:val="left"/>
+      <w:pPr>
+        <w:ind w:left="4320" w:hanging="360"/>
+      </w:pPr>
+      <w:rPr>
+        <w:rFonts w:ascii="Courier New" w:hAnsi="Courier New" w:cs="Courier New" w:hint="default"/>
+      </w:rPr>
+    </w:lvl>
+    <w:lvl w:ilvl="5" w:tplc="04090005" w:tentative="1">
+      <w:start w:val="1"/>
+      <w:numFmt w:val="bullet"/>
+      <w:lvlText w:val=""/>
+      <w:lvlJc w:val="left"/>
+      <w:pPr>
+        <w:ind w:left="5040" w:hanging="360"/>
+      </w:pPr>
+      <w:rPr>
+        <w:rFonts w:ascii="Wingdings" w:hAnsi="Wingdings" w:hint="default"/>
+      </w:rPr>
+    </w:lvl>
+    <w:lvl w:ilvl="6" w:tplc="04090001" w:tentative="1">
+      <w:start w:val="1"/>
+      <w:numFmt w:val="bullet"/>
+      <w:lvlText w:val=""/>
+      <w:lvlJc w:val="left"/>
+      <w:pPr>
+        <w:ind w:left="5760" w:hanging="360"/>
+      </w:pPr>
+      <w:rPr>
+        <w:rFonts w:ascii="Symbol" w:hAnsi="Symbol" w:hint="default"/>
+      </w:rPr>
+    </w:lvl>
+    <w:lvl w:ilvl="7" w:tplc="04090003" w:tentative="1">
+      <w:start w:val="1"/>
+      <w:numFmt w:val="bullet"/>
+      <w:lvlText w:val="o"/>
+      <w:lvlJc w:val="left"/>
+      <w:pPr>
+        <w:ind w:left="6480" w:hanging="360"/>
+      </w:pPr>
+      <w:rPr>
+        <w:rFonts w:ascii="Courier New" w:hAnsi="Courier New" w:cs="Courier New" w:hint="default"/>
+      </w:rPr>
+    </w:lvl>
+    <w:lvl w:ilvl="8" w:tplc="04090005" w:tentative="1">
+      <w:start w:val="1"/>
+      <w:numFmt w:val="bullet"/>
+      <w:lvlText w:val=""/>
+      <w:lvlJc w:val="left"/>
+      <w:pPr>
+        <w:ind w:left="7200" w:hanging="360"/>
+      </w:pPr>
+      <w:rPr>
+        <w:rFonts w:ascii="Wingdings" w:hAnsi="Wingdings" w:hint="default"/>
+      </w:rPr>
+    </w:lvl>
+  </w:abstractNum>
   <w:num w:numId="1">
     <w:abstractNumId w:val="1"/>
   </w:num>
   <w:num w:numId="2">
     <w:abstractNumId w:val="0"/>
+  </w:num>
+  <w:num w:numId="3">
+    <w:abstractNumId w:val="2"/>
   </w:num>
 </w:numbering>
 </file>
@@ -1417,7 +2276,6 @@
     <w:name w:val="Normal (Web)"/>
     <w:basedOn w:val="Normal"/>
     <w:uiPriority w:val="99"/>
-    <w:semiHidden/>
     <w:unhideWhenUsed/>
     <w:rsid w:val="00C41F49"/>
     <w:pPr>

</xml_diff>

<commit_message>
updated after convo with A and B
</commit_message>
<xml_diff>
--- a/docs/questions.docx
+++ b/docs/questions.docx
@@ -121,7 +121,7 @@
           <w:color w:val="000000"/>
           <w:bdr w:val="none" w:sz="0" w:space="0" w:color="auto" w:frame="1"/>
         </w:rPr>
-        <w:t>327</w:t>
+        <w:t>333</w:t>
       </w:r>
     </w:p>
     <w:p>
@@ -159,7 +159,23 @@
           <w:color w:val="000000"/>
           <w:bdr w:val="none" w:sz="0" w:space="0" w:color="auto" w:frame="1"/>
         </w:rPr>
-        <w:t xml:space="preserve"> 319</w:t>
+        <w:t xml:space="preserve"> 3</w:t>
+      </w:r>
+      <w:r>
+        <w:rPr>
+          <w:rFonts w:ascii="inherit" w:hAnsi="inherit" w:cs="Calibri"/>
+          <w:color w:val="000000"/>
+          <w:bdr w:val="none" w:sz="0" w:space="0" w:color="auto" w:frame="1"/>
+        </w:rPr>
+        <w:t>2</w:t>
+      </w:r>
+      <w:r>
+        <w:rPr>
+          <w:rFonts w:ascii="inherit" w:hAnsi="inherit" w:cs="Calibri"/>
+          <w:color w:val="000000"/>
+          <w:bdr w:val="none" w:sz="0" w:space="0" w:color="auto" w:frame="1"/>
+        </w:rPr>
+        <w:t>9</w:t>
       </w:r>
     </w:p>
     <w:p>
@@ -299,7 +315,6 @@
         </w:rPr>
         <w:t xml:space="preserve">Which </w:t>
       </w:r>
-      <w:proofErr w:type="spellStart"/>
       <w:r>
         <w:rPr>
           <w:rFonts w:ascii="inherit" w:hAnsi="inherit" w:cs="Calibri"/>
@@ -308,7 +323,6 @@
         </w:rPr>
         <w:t>zipcodes</w:t>
       </w:r>
-      <w:proofErr w:type="spellEnd"/>
       <w:r>
         <w:rPr>
           <w:rFonts w:ascii="inherit" w:hAnsi="inherit" w:cs="Calibri"/>
@@ -352,6 +366,14 @@
           <w:bdr w:val="none" w:sz="0" w:space="0" w:color="auto" w:frame="1"/>
         </w:rPr>
         <w:t>AZ</w:t>
+      </w:r>
+      <w:r>
+        <w:rPr>
+          <w:rFonts w:ascii="inherit" w:hAnsi="inherit" w:cs="Calibri"/>
+          <w:color w:val="000000"/>
+          <w:bdr w:val="none" w:sz="0" w:space="0" w:color="auto" w:frame="1"/>
+        </w:rPr>
+        <w:t xml:space="preserve"> – 198 unique zip codes in 2016</w:t>
       </w:r>
     </w:p>
     <w:p>
@@ -376,23 +398,15 @@
           <w:color w:val="000000"/>
           <w:bdr w:val="none" w:sz="0" w:space="0" w:color="auto" w:frame="1"/>
         </w:rPr>
-        <w:t>122</w:t>
-      </w:r>
-      <w:r>
-        <w:rPr>
-          <w:rFonts w:ascii="inherit" w:hAnsi="inherit" w:cs="Calibri"/>
-          <w:color w:val="000000"/>
-          <w:bdr w:val="none" w:sz="0" w:space="0" w:color="auto" w:frame="1"/>
-        </w:rPr>
-        <w:t xml:space="preserve"> zip codes (</w:t>
-      </w:r>
-      <w:r>
-        <w:rPr>
-          <w:rFonts w:ascii="inherit" w:hAnsi="inherit" w:cs="Calibri"/>
-          <w:color w:val="000000"/>
-          <w:bdr w:val="none" w:sz="0" w:space="0" w:color="auto" w:frame="1"/>
-        </w:rPr>
-        <w:t>37</w:t>
+        <w:t>122 zip codes (</w:t>
+      </w:r>
+      <w:r>
+        <w:rPr>
+          <w:rFonts w:ascii="inherit" w:hAnsi="inherit" w:cs="Calibri"/>
+          <w:color w:val="000000"/>
+          <w:bdr w:val="none" w:sz="0" w:space="0" w:color="auto" w:frame="1"/>
+        </w:rPr>
+        <w:t>62</w:t>
       </w:r>
       <w:r>
         <w:rPr>
@@ -425,7 +439,15 @@
           <w:color w:val="000000"/>
           <w:bdr w:val="none" w:sz="0" w:space="0" w:color="auto" w:frame="1"/>
         </w:rPr>
-        <w:t>130</w:t>
+        <w:t>13</w:t>
+      </w:r>
+      <w:r>
+        <w:rPr>
+          <w:rFonts w:ascii="inherit" w:hAnsi="inherit" w:cs="Calibri"/>
+          <w:color w:val="000000"/>
+          <w:bdr w:val="none" w:sz="0" w:space="0" w:color="auto" w:frame="1"/>
+        </w:rPr>
+        <w:t>3</w:t>
       </w:r>
       <w:r>
         <w:rPr>
@@ -441,49 +463,15 @@
           <w:color w:val="000000"/>
           <w:bdr w:val="none" w:sz="0" w:space="0" w:color="auto" w:frame="1"/>
         </w:rPr>
-        <w:t>40</w:t>
-      </w:r>
-      <w:r>
-        <w:rPr>
-          <w:rFonts w:ascii="inherit" w:hAnsi="inherit" w:cs="Calibri"/>
-          <w:color w:val="000000"/>
-          <w:bdr w:val="none" w:sz="0" w:space="0" w:color="auto" w:frame="1"/>
-        </w:rPr>
-        <w:t xml:space="preserve">%) gained places in 2020 including </w:t>
-      </w:r>
-      <w:r>
-        <w:rPr>
-          <w:rFonts w:ascii="inherit" w:hAnsi="inherit" w:cs="Calibri"/>
-          <w:color w:val="000000"/>
-          <w:bdr w:val="none" w:sz="0" w:space="0" w:color="auto" w:frame="1"/>
-        </w:rPr>
-        <w:t>many</w:t>
-      </w:r>
-      <w:r>
-        <w:rPr>
-          <w:rFonts w:ascii="inherit" w:hAnsi="inherit" w:cs="Calibri"/>
-          <w:color w:val="000000"/>
-          <w:bdr w:val="none" w:sz="0" w:space="0" w:color="auto" w:frame="1"/>
-        </w:rPr>
-        <w:t xml:space="preserve"> zip codes </w:t>
-      </w:r>
-      <w:proofErr w:type="gramStart"/>
-      <w:r>
-        <w:rPr>
-          <w:rFonts w:ascii="inherit" w:hAnsi="inherit" w:cs="Calibri"/>
-          <w:color w:val="000000"/>
-          <w:bdr w:val="none" w:sz="0" w:space="0" w:color="auto" w:frame="1"/>
-        </w:rPr>
-        <w:t>not present</w:t>
-      </w:r>
-      <w:proofErr w:type="gramEnd"/>
-      <w:r>
-        <w:rPr>
-          <w:rFonts w:ascii="inherit" w:hAnsi="inherit" w:cs="Calibri"/>
-          <w:color w:val="000000"/>
-          <w:bdr w:val="none" w:sz="0" w:space="0" w:color="auto" w:frame="1"/>
-        </w:rPr>
-        <w:t xml:space="preserve"> in the 2016 polling locations at all </w:t>
+        <w:t>67</w:t>
+      </w:r>
+      <w:r>
+        <w:rPr>
+          <w:rFonts w:ascii="inherit" w:hAnsi="inherit" w:cs="Calibri"/>
+          <w:color w:val="000000"/>
+          <w:bdr w:val="none" w:sz="0" w:space="0" w:color="auto" w:frame="1"/>
+        </w:rPr>
+        <w:t xml:space="preserve">%) gained places in 2020 including many zip codes not present in the 2016 polling locations at all </w:t>
       </w:r>
     </w:p>
     <w:p>
@@ -508,23 +496,31 @@
           <w:color w:val="000000"/>
           <w:bdr w:val="none" w:sz="0" w:space="0" w:color="auto" w:frame="1"/>
         </w:rPr>
-        <w:t xml:space="preserve">39 </w:t>
-      </w:r>
-      <w:r>
-        <w:rPr>
-          <w:rFonts w:ascii="inherit" w:hAnsi="inherit" w:cs="Calibri"/>
-          <w:color w:val="000000"/>
-          <w:bdr w:val="none" w:sz="0" w:space="0" w:color="auto" w:frame="1"/>
-        </w:rPr>
-        <w:t>(</w:t>
-      </w:r>
-      <w:r>
-        <w:rPr>
-          <w:rFonts w:ascii="inherit" w:hAnsi="inherit" w:cs="Calibri"/>
-          <w:color w:val="000000"/>
-          <w:bdr w:val="none" w:sz="0" w:space="0" w:color="auto" w:frame="1"/>
-        </w:rPr>
-        <w:t>12</w:t>
+        <w:t>3</w:t>
+      </w:r>
+      <w:r>
+        <w:rPr>
+          <w:rFonts w:ascii="inherit" w:hAnsi="inherit" w:cs="Calibri"/>
+          <w:color w:val="000000"/>
+          <w:bdr w:val="none" w:sz="0" w:space="0" w:color="auto" w:frame="1"/>
+        </w:rPr>
+        <w:t>6</w:t>
+      </w:r>
+      <w:r>
+        <w:rPr>
+          <w:rFonts w:ascii="inherit" w:hAnsi="inherit" w:cs="Calibri"/>
+          <w:color w:val="000000"/>
+          <w:bdr w:val="none" w:sz="0" w:space="0" w:color="auto" w:frame="1"/>
+        </w:rPr>
+        <w:t xml:space="preserve"> (1</w:t>
+      </w:r>
+      <w:r>
+        <w:rPr>
+          <w:rFonts w:ascii="inherit" w:hAnsi="inherit" w:cs="Calibri"/>
+          <w:color w:val="000000"/>
+          <w:bdr w:val="none" w:sz="0" w:space="0" w:color="auto" w:frame="1"/>
+        </w:rPr>
+        <w:t>8</w:t>
       </w:r>
       <w:r>
         <w:rPr>
@@ -540,7 +536,23 @@
           <w:color w:val="000000"/>
           <w:bdr w:val="none" w:sz="0" w:space="0" w:color="auto" w:frame="1"/>
         </w:rPr>
-        <w:t>most zip codes losing at least 1 polling place and two zip codes losing 5 polling places each (</w:t>
+        <w:t>most zip codes losing at least 1 polling place</w:t>
+      </w:r>
+      <w:r>
+        <w:rPr>
+          <w:rFonts w:ascii="inherit" w:hAnsi="inherit" w:cs="Calibri"/>
+          <w:color w:val="000000"/>
+          <w:bdr w:val="none" w:sz="0" w:space="0" w:color="auto" w:frame="1"/>
+        </w:rPr>
+        <w:t xml:space="preserve"> (26)</w:t>
+      </w:r>
+      <w:r>
+        <w:rPr>
+          <w:rFonts w:ascii="inherit" w:hAnsi="inherit" w:cs="Calibri"/>
+          <w:color w:val="000000"/>
+          <w:bdr w:val="none" w:sz="0" w:space="0" w:color="auto" w:frame="1"/>
+        </w:rPr>
+        <w:t xml:space="preserve"> and two zip codes losing 5 polling places each (</w:t>
       </w:r>
       <w:r>
         <w:rPr>
@@ -580,6 +592,20 @@
         <w:pStyle w:val="NormalWeb"/>
         <w:shd w:val="clear" w:color="auto" w:fill="FFFFFF"/>
         <w:spacing w:before="0" w:beforeAutospacing="0" w:after="0" w:afterAutospacing="0"/>
+        <w:ind w:left="1440"/>
+        <w:textAlignment w:val="baseline"/>
+        <w:rPr>
+          <w:rFonts w:ascii="inherit" w:hAnsi="inherit" w:cs="Calibri"/>
+          <w:color w:val="000000"/>
+          <w:bdr w:val="none" w:sz="0" w:space="0" w:color="auto" w:frame="1"/>
+        </w:rPr>
+      </w:pPr>
+    </w:p>
+    <w:p>
+      <w:pPr>
+        <w:pStyle w:val="NormalWeb"/>
+        <w:shd w:val="clear" w:color="auto" w:fill="FFFFFF"/>
+        <w:spacing w:before="0" w:beforeAutospacing="0" w:after="0" w:afterAutospacing="0"/>
         <w:ind w:left="720"/>
         <w:textAlignment w:val="baseline"/>
         <w:rPr>
@@ -595,6 +621,22 @@
           <w:bdr w:val="none" w:sz="0" w:space="0" w:color="auto" w:frame="1"/>
         </w:rPr>
         <w:t>SC</w:t>
+      </w:r>
+      <w:r>
+        <w:rPr>
+          <w:rFonts w:ascii="inherit" w:hAnsi="inherit" w:cs="Calibri"/>
+          <w:color w:val="000000"/>
+          <w:bdr w:val="none" w:sz="0" w:space="0" w:color="auto" w:frame="1"/>
+        </w:rPr>
+        <w:t xml:space="preserve"> – 382 </w:t>
+      </w:r>
+      <w:r>
+        <w:rPr>
+          <w:rFonts w:ascii="inherit" w:hAnsi="inherit" w:cs="Calibri"/>
+          <w:color w:val="000000"/>
+          <w:bdr w:val="none" w:sz="0" w:space="0" w:color="auto" w:frame="1"/>
+        </w:rPr>
+        <w:t>unique zip codes in 2016</w:t>
       </w:r>
     </w:p>
     <w:p>
@@ -641,7 +683,7 @@
           <w:color w:val="000000"/>
           <w:bdr w:val="none" w:sz="0" w:space="0" w:color="auto" w:frame="1"/>
         </w:rPr>
-        <w:t>3</w:t>
+        <w:t>4</w:t>
       </w:r>
       <w:r>
         <w:rPr>
@@ -714,7 +756,7 @@
           <w:color w:val="000000"/>
           <w:bdr w:val="none" w:sz="0" w:space="0" w:color="auto" w:frame="1"/>
         </w:rPr>
-        <w:t>38</w:t>
+        <w:t>23</w:t>
       </w:r>
       <w:r>
         <w:rPr>
@@ -730,33 +772,15 @@
           <w:color w:val="000000"/>
           <w:bdr w:val="none" w:sz="0" w:space="0" w:color="auto" w:frame="1"/>
         </w:rPr>
-        <w:t>10</w:t>
-      </w:r>
-      <w:r>
-        <w:rPr>
-          <w:rFonts w:ascii="inherit" w:hAnsi="inherit" w:cs="Calibri"/>
-          <w:color w:val="000000"/>
-          <w:bdr w:val="none" w:sz="0" w:space="0" w:color="auto" w:frame="1"/>
-        </w:rPr>
-        <w:t xml:space="preserve">%) gained places in 2020 including 5 zip codes </w:t>
-      </w:r>
-      <w:proofErr w:type="gramStart"/>
-      <w:r>
-        <w:rPr>
-          <w:rFonts w:ascii="inherit" w:hAnsi="inherit" w:cs="Calibri"/>
-          <w:color w:val="000000"/>
-          <w:bdr w:val="none" w:sz="0" w:space="0" w:color="auto" w:frame="1"/>
-        </w:rPr>
-        <w:t>not present</w:t>
-      </w:r>
-      <w:proofErr w:type="gramEnd"/>
-      <w:r>
-        <w:rPr>
-          <w:rFonts w:ascii="inherit" w:hAnsi="inherit" w:cs="Calibri"/>
-          <w:color w:val="000000"/>
-          <w:bdr w:val="none" w:sz="0" w:space="0" w:color="auto" w:frame="1"/>
-        </w:rPr>
-        <w:t xml:space="preserve"> in the 2016 polling locations at all (</w:t>
+        <w:t>6</w:t>
+      </w:r>
+      <w:r>
+        <w:rPr>
+          <w:rFonts w:ascii="inherit" w:hAnsi="inherit" w:cs="Calibri"/>
+          <w:color w:val="000000"/>
+          <w:bdr w:val="none" w:sz="0" w:space="0" w:color="auto" w:frame="1"/>
+        </w:rPr>
+        <w:t>%) gained places in 2020 including 5 zip codes not present in the 2016 polling locations at all (</w:t>
       </w:r>
       <w:r>
         <w:rPr>
@@ -875,7 +899,7 @@
           <w:color w:val="000000"/>
           <w:bdr w:val="none" w:sz="0" w:space="0" w:color="auto" w:frame="1"/>
         </w:rPr>
-        <w:t>05</w:t>
+        <w:t>19</w:t>
       </w:r>
       <w:r>
         <w:rPr>
@@ -925,20 +949,6 @@
         </w:rPr>
         <w:t>)</w:t>
       </w:r>
-    </w:p>
-    <w:p>
-      <w:pPr>
-        <w:pStyle w:val="NormalWeb"/>
-        <w:shd w:val="clear" w:color="auto" w:fill="FFFFFF"/>
-        <w:spacing w:before="0" w:beforeAutospacing="0" w:after="0" w:afterAutospacing="0"/>
-        <w:ind w:left="1440"/>
-        <w:textAlignment w:val="baseline"/>
-        <w:rPr>
-          <w:rFonts w:ascii="inherit" w:hAnsi="inherit" w:cs="Calibri"/>
-          <w:color w:val="000000"/>
-          <w:bdr w:val="none" w:sz="0" w:space="0" w:color="auto" w:frame="1"/>
-        </w:rPr>
-      </w:pPr>
     </w:p>
     <w:p>
       <w:pPr>
@@ -1017,38 +1027,6 @@
         <w:ind w:left="720"/>
         <w:textAlignment w:val="baseline"/>
         <w:rPr>
-          <w:rFonts w:ascii="inherit" w:hAnsi="inherit" w:cs="Calibri"/>
-          <w:color w:val="000000"/>
-          <w:bdr w:val="none" w:sz="0" w:space="0" w:color="auto" w:frame="1"/>
-        </w:rPr>
-      </w:pPr>
-      <w:hyperlink r:id="rId5" w:history="1">
-        <w:r>
-          <w:rPr>
-            <w:rStyle w:val="Hyperlink"/>
-            <w:rFonts w:ascii="inherit" w:hAnsi="inherit" w:cs="Calibri"/>
-            <w:bdr w:val="none" w:sz="0" w:space="0" w:color="auto" w:frame="1"/>
-          </w:rPr>
-          <w:t>https://github.com/walkerke/tidycensus</w:t>
-        </w:r>
-      </w:hyperlink>
-      <w:r>
-        <w:rPr>
-          <w:rFonts w:ascii="inherit" w:hAnsi="inherit" w:cs="Calibri"/>
-          <w:color w:val="000000"/>
-          <w:bdr w:val="none" w:sz="0" w:space="0" w:color="auto" w:frame="1"/>
-        </w:rPr>
-        <w:t xml:space="preserve"> </w:t>
-      </w:r>
-    </w:p>
-    <w:p>
-      <w:pPr>
-        <w:pStyle w:val="NormalWeb"/>
-        <w:shd w:val="clear" w:color="auto" w:fill="FFFFFF"/>
-        <w:spacing w:before="0" w:beforeAutospacing="0" w:after="0" w:afterAutospacing="0"/>
-        <w:ind w:left="720"/>
-        <w:textAlignment w:val="baseline"/>
-        <w:rPr>
           <w:rFonts w:ascii="Calibri" w:hAnsi="Calibri" w:cs="Calibri"/>
           <w:color w:val="000000"/>
           <w:sz w:val="22"/>
@@ -1110,6 +1088,14 @@
           <w:bdr w:val="none" w:sz="0" w:space="0" w:color="auto" w:frame="1"/>
         </w:rPr>
       </w:pPr>
+      <w:r>
+        <w:rPr>
+          <w:rFonts w:ascii="inherit" w:hAnsi="inherit" w:cs="Calibri"/>
+          <w:color w:val="000000"/>
+          <w:bdr w:val="none" w:sz="0" w:space="0" w:color="auto" w:frame="1"/>
+        </w:rPr>
+        <w:t>-map of az and sc with zipcodes labelled by number gained/lost or simply gained lost  with covid percent positives by county</w:t>
+      </w:r>
     </w:p>
     <w:p>
       <w:pPr>
@@ -1124,7 +1110,21 @@
           <w:bdr w:val="none" w:sz="0" w:space="0" w:color="auto" w:frame="1"/>
         </w:rPr>
       </w:pPr>
-      <w:hyperlink r:id="rId6" w:history="1">
+    </w:p>
+    <w:p>
+      <w:pPr>
+        <w:pStyle w:val="NormalWeb"/>
+        <w:shd w:val="clear" w:color="auto" w:fill="FFFFFF"/>
+        <w:spacing w:before="0" w:beforeAutospacing="0" w:after="0" w:afterAutospacing="0"/>
+        <w:ind w:left="720"/>
+        <w:textAlignment w:val="baseline"/>
+        <w:rPr>
+          <w:rFonts w:ascii="inherit" w:hAnsi="inherit" w:cs="Calibri"/>
+          <w:color w:val="000000"/>
+          <w:bdr w:val="none" w:sz="0" w:space="0" w:color="auto" w:frame="1"/>
+        </w:rPr>
+      </w:pPr>
+      <w:hyperlink r:id="rId5" w:history="1">
         <w:r>
           <w:rPr>
             <w:rStyle w:val="Hyperlink"/>
@@ -1135,378 +1135,6 @@
         </w:r>
       </w:hyperlink>
     </w:p>
-    <w:p>
-      <w:pPr>
-        <w:pStyle w:val="NormalWeb"/>
-        <w:shd w:val="clear" w:color="auto" w:fill="FFFFFF"/>
-        <w:spacing w:before="0" w:beforeAutospacing="0" w:after="0" w:afterAutospacing="0"/>
-        <w:ind w:left="720"/>
-        <w:textAlignment w:val="baseline"/>
-        <w:rPr>
-          <w:rFonts w:ascii="Calibri" w:hAnsi="Calibri" w:cs="Calibri"/>
-          <w:color w:val="000000"/>
-          <w:sz w:val="22"/>
-          <w:szCs w:val="22"/>
-        </w:rPr>
-      </w:pPr>
-    </w:p>
-    <w:p>
-      <w:pPr>
-        <w:pStyle w:val="NormalWeb"/>
-        <w:numPr>
-          <w:ilvl w:val="0"/>
-          <w:numId w:val="1"/>
-        </w:numPr>
-        <w:shd w:val="clear" w:color="auto" w:fill="FFFFFF"/>
-        <w:spacing w:before="0" w:beforeAutospacing="0" w:after="0" w:afterAutospacing="0"/>
-        <w:textAlignment w:val="baseline"/>
-        <w:rPr>
-          <w:rFonts w:ascii="inherit" w:hAnsi="inherit" w:cs="Calibri"/>
-          <w:color w:val="000000"/>
-          <w:bdr w:val="none" w:sz="0" w:space="0" w:color="auto" w:frame="1"/>
-        </w:rPr>
-      </w:pPr>
-      <w:r>
-        <w:rPr>
-          <w:rFonts w:ascii="inherit" w:hAnsi="inherit" w:cs="Calibri"/>
-          <w:color w:val="000000"/>
-          <w:bdr w:val="none" w:sz="0" w:space="0" w:color="auto" w:frame="1"/>
-        </w:rPr>
-        <w:t>a ) What was the average distance to a polling place for all people in 2016 as compared to 2020? </w:t>
-      </w:r>
-    </w:p>
-    <w:p>
-      <w:pPr>
-        <w:pStyle w:val="NormalWeb"/>
-        <w:shd w:val="clear" w:color="auto" w:fill="FFFFFF"/>
-        <w:spacing w:before="0" w:beforeAutospacing="0" w:after="0" w:afterAutospacing="0"/>
-        <w:ind w:left="720"/>
-        <w:textAlignment w:val="baseline"/>
-        <w:rPr>
-          <w:rFonts w:ascii="inherit" w:hAnsi="inherit" w:cs="Calibri"/>
-          <w:color w:val="000000"/>
-          <w:bdr w:val="none" w:sz="0" w:space="0" w:color="auto" w:frame="1"/>
-        </w:rPr>
-      </w:pPr>
-      <w:r>
-        <w:rPr>
-          <w:rFonts w:ascii="inherit" w:hAnsi="inherit" w:cs="Calibri"/>
-          <w:color w:val="000000"/>
-          <w:bdr w:val="none" w:sz="0" w:space="0" w:color="auto" w:frame="1"/>
-        </w:rPr>
-        <w:t xml:space="preserve">b) </w:t>
-      </w:r>
-      <w:r>
-        <w:rPr>
-          <w:rFonts w:ascii="inherit" w:hAnsi="inherit" w:cs="Calibri"/>
-          <w:color w:val="000000"/>
-          <w:bdr w:val="none" w:sz="0" w:space="0" w:color="auto" w:frame="1"/>
-        </w:rPr>
-        <w:t xml:space="preserve">Which </w:t>
-      </w:r>
-      <w:r>
-        <w:rPr>
-          <w:rFonts w:ascii="inherit" w:hAnsi="inherit" w:cs="Calibri"/>
-          <w:color w:val="000000"/>
-          <w:bdr w:val="none" w:sz="0" w:space="0" w:color="auto" w:frame="1"/>
-        </w:rPr>
-        <w:t>counti</w:t>
-      </w:r>
-      <w:r>
-        <w:rPr>
-          <w:rFonts w:ascii="inherit" w:hAnsi="inherit" w:cs="Calibri"/>
-          <w:color w:val="000000"/>
-          <w:bdr w:val="none" w:sz="0" w:space="0" w:color="auto" w:frame="1"/>
-        </w:rPr>
-        <w:t>es</w:t>
-      </w:r>
-      <w:r>
-        <w:rPr>
-          <w:rFonts w:ascii="inherit" w:hAnsi="inherit" w:cs="Calibri"/>
-          <w:color w:val="000000"/>
-          <w:bdr w:val="none" w:sz="0" w:space="0" w:color="auto" w:frame="1"/>
-        </w:rPr>
-        <w:t xml:space="preserve"> saw an increase, decrease or constant average distance from 2016 to 2020?</w:t>
-      </w:r>
-    </w:p>
-    <w:p>
-      <w:pPr>
-        <w:pStyle w:val="NormalWeb"/>
-        <w:shd w:val="clear" w:color="auto" w:fill="FFFFFF"/>
-        <w:spacing w:before="0" w:beforeAutospacing="0" w:after="0" w:afterAutospacing="0"/>
-        <w:ind w:left="720"/>
-        <w:textAlignment w:val="baseline"/>
-        <w:rPr>
-          <w:rFonts w:ascii="inherit" w:hAnsi="inherit" w:cs="Calibri"/>
-          <w:color w:val="000000"/>
-          <w:bdr w:val="none" w:sz="0" w:space="0" w:color="auto" w:frame="1"/>
-        </w:rPr>
-      </w:pPr>
-    </w:p>
-    <w:p>
-      <w:pPr>
-        <w:pStyle w:val="NormalWeb"/>
-        <w:numPr>
-          <w:ilvl w:val="0"/>
-          <w:numId w:val="2"/>
-        </w:numPr>
-        <w:shd w:val="clear" w:color="auto" w:fill="FFFFFF"/>
-        <w:spacing w:before="0" w:beforeAutospacing="0" w:after="0" w:afterAutospacing="0"/>
-        <w:textAlignment w:val="baseline"/>
-        <w:rPr>
-          <w:rFonts w:ascii="inherit" w:hAnsi="inherit" w:cs="Calibri"/>
-          <w:color w:val="000000"/>
-          <w:bdr w:val="none" w:sz="0" w:space="0" w:color="auto" w:frame="1"/>
-        </w:rPr>
-      </w:pPr>
-      <w:r>
-        <w:rPr>
-          <w:rFonts w:ascii="inherit" w:hAnsi="inherit" w:cs="Calibri"/>
-          <w:color w:val="000000"/>
-          <w:bdr w:val="none" w:sz="0" w:space="0" w:color="auto" w:frame="1"/>
-        </w:rPr>
-        <w:t xml:space="preserve">Can base this on </w:t>
-      </w:r>
-      <w:proofErr w:type="spellStart"/>
-      <w:r>
-        <w:rPr>
-          <w:rFonts w:ascii="inherit" w:hAnsi="inherit" w:cs="Calibri"/>
-          <w:color w:val="000000"/>
-          <w:bdr w:val="none" w:sz="0" w:space="0" w:color="auto" w:frame="1"/>
-        </w:rPr>
-        <w:t>address</w:t>
-      </w:r>
-      <w:r>
-        <w:rPr>
-          <w:rFonts w:ascii="inherit" w:hAnsi="inherit" w:cs="Calibri"/>
-          <w:color w:val="000000"/>
-          <w:bdr w:val="none" w:sz="0" w:space="0" w:color="auto" w:frame="1"/>
-        </w:rPr>
-        <w:t>_line</w:t>
-      </w:r>
-      <w:proofErr w:type="spellEnd"/>
-      <w:r>
-        <w:rPr>
-          <w:rFonts w:ascii="inherit" w:hAnsi="inherit" w:cs="Calibri"/>
-          <w:color w:val="000000"/>
-          <w:bdr w:val="none" w:sz="0" w:space="0" w:color="auto" w:frame="1"/>
-        </w:rPr>
-        <w:t xml:space="preserve"> or </w:t>
-      </w:r>
-      <w:proofErr w:type="spellStart"/>
-      <w:r>
-        <w:rPr>
-          <w:rFonts w:ascii="inherit" w:hAnsi="inherit" w:cs="Calibri"/>
-          <w:color w:val="000000"/>
-          <w:bdr w:val="none" w:sz="0" w:space="0" w:color="auto" w:frame="1"/>
-        </w:rPr>
-        <w:t>la</w:t>
-      </w:r>
-      <w:r>
-        <w:rPr>
-          <w:rFonts w:ascii="inherit" w:hAnsi="inherit" w:cs="Calibri"/>
-          <w:color w:val="000000"/>
-          <w:bdr w:val="none" w:sz="0" w:space="0" w:color="auto" w:frame="1"/>
-        </w:rPr>
-        <w:t>t_lng</w:t>
-      </w:r>
-      <w:proofErr w:type="spellEnd"/>
-      <w:r>
-        <w:rPr>
-          <w:rFonts w:ascii="inherit" w:hAnsi="inherit" w:cs="Calibri"/>
-          <w:color w:val="000000"/>
-          <w:bdr w:val="none" w:sz="0" w:space="0" w:color="auto" w:frame="1"/>
-        </w:rPr>
-        <w:t xml:space="preserve"> fields in </w:t>
-      </w:r>
-      <w:proofErr w:type="spellStart"/>
-      <w:r>
-        <w:rPr>
-          <w:rFonts w:ascii="inherit" w:hAnsi="inherit" w:cs="Calibri"/>
-          <w:color w:val="000000"/>
-          <w:bdr w:val="none" w:sz="0" w:space="0" w:color="auto" w:frame="1"/>
-        </w:rPr>
-        <w:t>polling_location</w:t>
-      </w:r>
-      <w:proofErr w:type="spellEnd"/>
-      <w:r>
-        <w:rPr>
-          <w:rFonts w:ascii="inherit" w:hAnsi="inherit" w:cs="Calibri"/>
-          <w:color w:val="000000"/>
-          <w:bdr w:val="none" w:sz="0" w:space="0" w:color="auto" w:frame="1"/>
-        </w:rPr>
-        <w:t xml:space="preserve"> sheet</w:t>
-      </w:r>
-    </w:p>
-    <w:p>
-      <w:pPr>
-        <w:pStyle w:val="NormalWeb"/>
-        <w:shd w:val="clear" w:color="auto" w:fill="FFFFFF"/>
-        <w:spacing w:before="0" w:beforeAutospacing="0" w:after="0" w:afterAutospacing="0"/>
-        <w:ind w:left="720"/>
-        <w:textAlignment w:val="baseline"/>
-        <w:rPr>
-          <w:rFonts w:ascii="inherit" w:hAnsi="inherit" w:cs="Calibri"/>
-          <w:color w:val="000000"/>
-          <w:bdr w:val="none" w:sz="0" w:space="0" w:color="auto" w:frame="1"/>
-        </w:rPr>
-      </w:pPr>
-    </w:p>
-    <w:p>
-      <w:pPr>
-        <w:pStyle w:val="NormalWeb"/>
-        <w:numPr>
-          <w:ilvl w:val="0"/>
-          <w:numId w:val="1"/>
-        </w:numPr>
-        <w:shd w:val="clear" w:color="auto" w:fill="FFFFFF"/>
-        <w:spacing w:before="0" w:beforeAutospacing="0" w:after="0" w:afterAutospacing="0"/>
-        <w:textAlignment w:val="baseline"/>
-        <w:rPr>
-          <w:rFonts w:ascii="inherit" w:hAnsi="inherit" w:cs="Calibri"/>
-          <w:color w:val="000000"/>
-          <w:bdr w:val="none" w:sz="0" w:space="0" w:color="auto" w:frame="1"/>
-        </w:rPr>
-      </w:pPr>
-      <w:r>
-        <w:rPr>
-          <w:rFonts w:ascii="inherit" w:hAnsi="inherit" w:cs="Calibri"/>
-          <w:color w:val="000000"/>
-          <w:bdr w:val="none" w:sz="0" w:space="0" w:color="auto" w:frame="1"/>
-        </w:rPr>
-        <w:t>a) What was the average distance to a polling place for people in each demographic group in 2016 as compared to 2020? </w:t>
-      </w:r>
-    </w:p>
-    <w:p>
-      <w:pPr>
-        <w:pStyle w:val="NormalWeb"/>
-        <w:shd w:val="clear" w:color="auto" w:fill="FFFFFF"/>
-        <w:spacing w:before="0" w:beforeAutospacing="0" w:after="0" w:afterAutospacing="0"/>
-        <w:ind w:left="720"/>
-        <w:textAlignment w:val="baseline"/>
-        <w:rPr>
-          <w:rFonts w:ascii="inherit" w:hAnsi="inherit" w:cs="Calibri"/>
-          <w:color w:val="000000"/>
-          <w:bdr w:val="none" w:sz="0" w:space="0" w:color="auto" w:frame="1"/>
-        </w:rPr>
-      </w:pPr>
-    </w:p>
-    <w:p>
-      <w:pPr>
-        <w:pStyle w:val="NormalWeb"/>
-        <w:shd w:val="clear" w:color="auto" w:fill="FFFFFF"/>
-        <w:spacing w:before="0" w:beforeAutospacing="0" w:after="0" w:afterAutospacing="0"/>
-        <w:ind w:left="720"/>
-        <w:textAlignment w:val="baseline"/>
-        <w:rPr>
-          <w:rFonts w:ascii="inherit" w:hAnsi="inherit" w:cs="Calibri"/>
-          <w:color w:val="000000"/>
-          <w:bdr w:val="none" w:sz="0" w:space="0" w:color="auto" w:frame="1"/>
-        </w:rPr>
-      </w:pPr>
-      <w:r>
-        <w:rPr>
-          <w:rFonts w:ascii="inherit" w:hAnsi="inherit" w:cs="Calibri"/>
-          <w:color w:val="000000"/>
-          <w:bdr w:val="none" w:sz="0" w:space="0" w:color="auto" w:frame="1"/>
-        </w:rPr>
-        <w:t>b) Which groups saw increases, decreases, or constant average distances?</w:t>
-      </w:r>
-    </w:p>
-    <w:p>
-      <w:pPr>
-        <w:pStyle w:val="NormalWeb"/>
-        <w:shd w:val="clear" w:color="auto" w:fill="FFFFFF"/>
-        <w:spacing w:before="0" w:beforeAutospacing="0" w:after="0" w:afterAutospacing="0"/>
-        <w:ind w:left="720"/>
-        <w:textAlignment w:val="baseline"/>
-        <w:rPr>
-          <w:rFonts w:ascii="inherit" w:hAnsi="inherit" w:cs="Calibri"/>
-          <w:color w:val="000000"/>
-          <w:bdr w:val="none" w:sz="0" w:space="0" w:color="auto" w:frame="1"/>
-        </w:rPr>
-      </w:pPr>
-    </w:p>
-    <w:p>
-      <w:pPr>
-        <w:pStyle w:val="NormalWeb"/>
-        <w:numPr>
-          <w:ilvl w:val="0"/>
-          <w:numId w:val="2"/>
-        </w:numPr>
-        <w:shd w:val="clear" w:color="auto" w:fill="FFFFFF"/>
-        <w:spacing w:before="0" w:beforeAutospacing="0" w:after="0" w:afterAutospacing="0"/>
-        <w:textAlignment w:val="baseline"/>
-        <w:rPr>
-          <w:rFonts w:ascii="inherit" w:hAnsi="inherit" w:cs="Calibri"/>
-          <w:color w:val="000000"/>
-          <w:bdr w:val="none" w:sz="0" w:space="0" w:color="auto" w:frame="1"/>
-        </w:rPr>
-      </w:pPr>
-      <w:r>
-        <w:rPr>
-          <w:rFonts w:ascii="inherit" w:hAnsi="inherit" w:cs="Calibri"/>
-          <w:color w:val="000000"/>
-          <w:bdr w:val="none" w:sz="0" w:space="0" w:color="auto" w:frame="1"/>
-        </w:rPr>
-        <w:t xml:space="preserve">Can base this on </w:t>
-      </w:r>
-      <w:proofErr w:type="spellStart"/>
-      <w:r>
-        <w:rPr>
-          <w:rFonts w:ascii="inherit" w:hAnsi="inherit" w:cs="Calibri"/>
-          <w:color w:val="000000"/>
-          <w:bdr w:val="none" w:sz="0" w:space="0" w:color="auto" w:frame="1"/>
-        </w:rPr>
-        <w:t>address_line</w:t>
-      </w:r>
-      <w:proofErr w:type="spellEnd"/>
-      <w:r>
-        <w:rPr>
-          <w:rFonts w:ascii="inherit" w:hAnsi="inherit" w:cs="Calibri"/>
-          <w:color w:val="000000"/>
-          <w:bdr w:val="none" w:sz="0" w:space="0" w:color="auto" w:frame="1"/>
-        </w:rPr>
-        <w:t xml:space="preserve"> or </w:t>
-      </w:r>
-      <w:proofErr w:type="spellStart"/>
-      <w:r>
-        <w:rPr>
-          <w:rFonts w:ascii="inherit" w:hAnsi="inherit" w:cs="Calibri"/>
-          <w:color w:val="000000"/>
-          <w:bdr w:val="none" w:sz="0" w:space="0" w:color="auto" w:frame="1"/>
-        </w:rPr>
-        <w:t>lat_lng</w:t>
-      </w:r>
-      <w:proofErr w:type="spellEnd"/>
-      <w:r>
-        <w:rPr>
-          <w:rFonts w:ascii="inherit" w:hAnsi="inherit" w:cs="Calibri"/>
-          <w:color w:val="000000"/>
-          <w:bdr w:val="none" w:sz="0" w:space="0" w:color="auto" w:frame="1"/>
-        </w:rPr>
-        <w:t xml:space="preserve"> fields in </w:t>
-      </w:r>
-      <w:proofErr w:type="spellStart"/>
-      <w:r>
-        <w:rPr>
-          <w:rFonts w:ascii="inherit" w:hAnsi="inherit" w:cs="Calibri"/>
-          <w:color w:val="000000"/>
-          <w:bdr w:val="none" w:sz="0" w:space="0" w:color="auto" w:frame="1"/>
-        </w:rPr>
-        <w:t>polling_location</w:t>
-      </w:r>
-      <w:proofErr w:type="spellEnd"/>
-      <w:r>
-        <w:rPr>
-          <w:rFonts w:ascii="inherit" w:hAnsi="inherit" w:cs="Calibri"/>
-          <w:color w:val="000000"/>
-          <w:bdr w:val="none" w:sz="0" w:space="0" w:color="auto" w:frame="1"/>
-        </w:rPr>
-        <w:t xml:space="preserve"> sheet and demographics of a county in the census?</w:t>
-      </w:r>
-    </w:p>
-    <w:p/>
     <w:sectPr>
       <w:pgSz w:w="12240" w:h="15840"/>
       <w:pgMar w:top="1440" w:right="1440" w:bottom="1440" w:left="1440" w:header="720" w:footer="720" w:gutter="0"/>

</xml_diff>